<commit_message>
se modifico el ET
</commit_message>
<xml_diff>
--- a/Enunciado de Trabajo.docx
+++ b/Enunciado de Trabajo.docx
@@ -204,7 +204,7 @@
           <w:sz w:val="40"/>
           <w:szCs w:val="40"/>
         </w:rPr>
-        <w:t>LASEC Telecomunicaciones SAPI de CV</w:t>
+        <w:t>LASEC Telec</w:t>
       </w:r>
       <w:r>
         <w:rPr>
@@ -213,6 +213,24 @@
           <w:sz w:val="40"/>
           <w:szCs w:val="40"/>
         </w:rPr>
+        <w:t>sdfasdf</w:t>
+      </w:r>
+      <w:r>
+        <w:rPr>
+          <w:rFonts w:ascii="Titillium Web" w:hAnsi="Titillium Web"/>
+          <w:color w:val="1A3850"/>
+          <w:sz w:val="40"/>
+          <w:szCs w:val="40"/>
+        </w:rPr>
+        <w:t>omunicaciones SAPI de CV</w:t>
+      </w:r>
+      <w:r>
+        <w:rPr>
+          <w:rFonts w:ascii="Titillium Web" w:hAnsi="Titillium Web"/>
+          <w:color w:val="1A3850"/>
+          <w:sz w:val="40"/>
+          <w:szCs w:val="40"/>
+        </w:rPr>
         <w:t>”</w:t>
       </w:r>
     </w:p>
@@ -232,7 +250,23 @@
           <w:b/>
           <w:color w:val="1A3850"/>
         </w:rPr>
-        <w:t>ISO/IEC 29110-4-1:2011</w:t>
+        <w:t xml:space="preserve">ISO/IEC </w:t>
+      </w:r>
+      <w:r>
+        <w:rPr>
+          <w:rFonts w:ascii="Titillium Web" w:eastAsia="Arial" w:hAnsi="Titillium Web" w:cs="Arial"/>
+          <w:b/>
+          <w:color w:val="1A3850"/>
+        </w:rPr>
+        <w:t>asdfasdfasdfsf</w:t>
+      </w:r>
+      <w:r>
+        <w:rPr>
+          <w:rFonts w:ascii="Titillium Web" w:eastAsia="Arial" w:hAnsi="Titillium Web" w:cs="Arial"/>
+          <w:b/>
+          <w:color w:val="1A3850"/>
+        </w:rPr>
+        <w:t>29110-4-1:2011</w:t>
       </w:r>
     </w:p>
     <w:p>
@@ -5368,7 +5402,7 @@
                   <a:blip r:embed="rId1">
                     <a:extLst>
                       <a:ext uri="{28A0092B-C50C-407E-A947-70E740481C1C}">
-                        <a14:useLocalDpi xmlns="" xmlns:wpc="http://schemas.microsoft.com/office/word/2010/wordprocessingCanvas" xmlns:mc="http://schemas.openxmlformats.org/markup-compatibility/2006" xmlns:o="urn:schemas-microsoft-com:office:office" xmlns:v="urn:schemas-microsoft-com:vml" xmlns:wp14="http://schemas.microsoft.com/office/word/2010/wordprocessingDrawing" xmlns:w10="urn:schemas-microsoft-com:office:word" xmlns:w="http://schemas.openxmlformats.org/wordprocessingml/2006/main" xmlns:w14="http://schemas.microsoft.com/office/word/2010/wordml" xmlns:w15="http://schemas.microsoft.com/office/word/2012/wordml" xmlns:wpg="http://schemas.microsoft.com/office/word/2010/wordprocessingGroup" xmlns:wpi="http://schemas.microsoft.com/office/word/2010/wordprocessingInk" xmlns:wps="http://schemas.microsoft.com/office/word/2010/wordprocessingShape" xmlns:a14="http://schemas.microsoft.com/office/drawing/2010/main" val="0"/>
+                        <a14:useLocalDpi xmlns:a14="http://schemas.microsoft.com/office/drawing/2010/main" xmlns:wps="http://schemas.microsoft.com/office/word/2010/wordprocessingShape" xmlns:wpi="http://schemas.microsoft.com/office/word/2010/wordprocessingInk" xmlns:wpg="http://schemas.microsoft.com/office/word/2010/wordprocessingGroup" xmlns:w15="http://schemas.microsoft.com/office/word/2012/wordml" xmlns:w14="http://schemas.microsoft.com/office/word/2010/wordml" xmlns:w="http://schemas.openxmlformats.org/wordprocessingml/2006/main" xmlns:w10="urn:schemas-microsoft-com:office:word" xmlns:wp14="http://schemas.microsoft.com/office/word/2010/wordprocessingDrawing" xmlns:v="urn:schemas-microsoft-com:vml" xmlns:o="urn:schemas-microsoft-com:office:office" xmlns:mc="http://schemas.openxmlformats.org/markup-compatibility/2006" xmlns:wpc="http://schemas.microsoft.com/office/word/2010/wordprocessingCanvas" xmlns="" val="0"/>
                       </a:ext>
                     </a:extLst>
                   </a:blip>
@@ -5533,7 +5567,7 @@
               <w:sz w:val="12"/>
               <w:szCs w:val="12"/>
             </w:rPr>
-            <w:t>6</w:t>
+            <w:t>1</w:t>
           </w:r>
           <w:r>
             <w:rPr>
@@ -5905,7 +5939,7 @@
                   <a:blip r:embed="rId1">
                     <a:extLst>
                       <a:ext uri="{28A0092B-C50C-407E-A947-70E740481C1C}">
-                        <a14:useLocalDpi xmlns="" xmlns:wpc="http://schemas.microsoft.com/office/word/2010/wordprocessingCanvas" xmlns:mc="http://schemas.openxmlformats.org/markup-compatibility/2006" xmlns:o="urn:schemas-microsoft-com:office:office" xmlns:v="urn:schemas-microsoft-com:vml" xmlns:wp14="http://schemas.microsoft.com/office/word/2010/wordprocessingDrawing" xmlns:w10="urn:schemas-microsoft-com:office:word" xmlns:w="http://schemas.openxmlformats.org/wordprocessingml/2006/main" xmlns:w14="http://schemas.microsoft.com/office/word/2010/wordml" xmlns:w15="http://schemas.microsoft.com/office/word/2012/wordml" xmlns:wpg="http://schemas.microsoft.com/office/word/2010/wordprocessingGroup" xmlns:wpi="http://schemas.microsoft.com/office/word/2010/wordprocessingInk" xmlns:wps="http://schemas.microsoft.com/office/word/2010/wordprocessingShape" xmlns:a14="http://schemas.microsoft.com/office/drawing/2010/main" val="0"/>
+                        <a14:useLocalDpi xmlns:a14="http://schemas.microsoft.com/office/drawing/2010/main" xmlns:wps="http://schemas.microsoft.com/office/word/2010/wordprocessingShape" xmlns:wpi="http://schemas.microsoft.com/office/word/2010/wordprocessingInk" xmlns:wpg="http://schemas.microsoft.com/office/word/2010/wordprocessingGroup" xmlns:w15="http://schemas.microsoft.com/office/word/2012/wordml" xmlns:w14="http://schemas.microsoft.com/office/word/2010/wordml" xmlns:w="http://schemas.openxmlformats.org/wordprocessingml/2006/main" xmlns:w10="urn:schemas-microsoft-com:office:word" xmlns:wp14="http://schemas.microsoft.com/office/word/2010/wordprocessingDrawing" xmlns:v="urn:schemas-microsoft-com:vml" xmlns:o="urn:schemas-microsoft-com:office:office" xmlns:mc="http://schemas.openxmlformats.org/markup-compatibility/2006" xmlns:wpc="http://schemas.microsoft.com/office/word/2010/wordprocessingCanvas" xmlns="" val="0"/>
                       </a:ext>
                     </a:extLst>
                   </a:blip>
@@ -8318,6 +8352,7 @@
   <w:style w:type="character" w:default="1" w:styleId="Fuentedeprrafopredeter">
     <w:name w:val="Default Paragraph Font"/>
     <w:uiPriority w:val="1"/>
+    <w:semiHidden/>
     <w:unhideWhenUsed/>
   </w:style>
   <w:style w:type="table" w:default="1" w:styleId="Tablanormal">

</xml_diff>